<commit_message>
Haciendo ultimas modificaciones de la presentacion del proyecto documentado inception agil
</commit_message>
<xml_diff>
--- a/Product Backlog items VictusResisdencias.docx
+++ b/Product Backlog items VictusResisdencias.docx
@@ -9,6 +9,7 @@
           <w:bCs/>
         </w:rPr>
       </w:pPr>
+      <w:bookmarkStart w:id="0" w:name="_Hlk193532689"/>
       <w:r>
         <w:rPr>
           <w:b/>
@@ -40,7 +41,23 @@
           <w:b/>
           <w:bCs/>
         </w:rPr>
-        <w:t>, dirección ,descripción y administrador</w:t>
+        <w:t xml:space="preserve">, </w:t>
+      </w:r>
+      <w:proofErr w:type="gramStart"/>
+      <w:r>
+        <w:rPr>
+          <w:b/>
+          <w:bCs/>
+        </w:rPr>
+        <w:t>dirección ,descripción</w:t>
+      </w:r>
+      <w:proofErr w:type="gramEnd"/>
+      <w:r>
+        <w:rPr>
+          <w:b/>
+          <w:bCs/>
+        </w:rPr>
+        <w:t xml:space="preserve"> y administrador</w:t>
       </w:r>
       <w:r>
         <w:rPr>
@@ -205,14 +222,46 @@
           <w:b/>
           <w:bCs/>
         </w:rPr>
-        <w:t>Crear entidad Vivienda con atributos (tipo: casa, apartamento, glamping, conjunto asociado</w:t>
-      </w:r>
-      <w:r>
-        <w:rPr>
-          <w:b/>
-          <w:bCs/>
-        </w:rPr>
-        <w:t>, tipo de zona de vivienda , numero de vivienda , numero de zona de vivienda</w:t>
+        <w:t xml:space="preserve">Crear entidad Vivienda con atributos (tipo: casa, apartamento, </w:t>
+      </w:r>
+      <w:proofErr w:type="spellStart"/>
+      <w:r>
+        <w:rPr>
+          <w:b/>
+          <w:bCs/>
+        </w:rPr>
+        <w:t>glamping</w:t>
+      </w:r>
+      <w:proofErr w:type="spellEnd"/>
+      <w:r>
+        <w:rPr>
+          <w:b/>
+          <w:bCs/>
+        </w:rPr>
+        <w:t>, conjunto asociado</w:t>
+      </w:r>
+      <w:r>
+        <w:rPr>
+          <w:b/>
+          <w:bCs/>
+        </w:rPr>
+        <w:t xml:space="preserve">, tipo de zona de </w:t>
+      </w:r>
+      <w:proofErr w:type="gramStart"/>
+      <w:r>
+        <w:rPr>
+          <w:b/>
+          <w:bCs/>
+        </w:rPr>
+        <w:t>vivienda ,</w:t>
+      </w:r>
+      <w:proofErr w:type="gramEnd"/>
+      <w:r>
+        <w:rPr>
+          <w:b/>
+          <w:bCs/>
+        </w:rPr>
+        <w:t xml:space="preserve"> numero de vivienda , numero de zona de vivienda</w:t>
       </w:r>
       <w:r>
         <w:rPr>
@@ -298,7 +347,23 @@
           <w:b/>
           <w:bCs/>
         </w:rPr>
-        <w:t>, tipo de documento , fecha de nacimiento y contraseña</w:t>
+        <w:t xml:space="preserve">, tipo de </w:t>
+      </w:r>
+      <w:proofErr w:type="gramStart"/>
+      <w:r>
+        <w:rPr>
+          <w:b/>
+          <w:bCs/>
+        </w:rPr>
+        <w:t>documento ,</w:t>
+      </w:r>
+      <w:proofErr w:type="gramEnd"/>
+      <w:r>
+        <w:rPr>
+          <w:b/>
+          <w:bCs/>
+        </w:rPr>
+        <w:t xml:space="preserve"> fecha de nacimiento y contraseña</w:t>
       </w:r>
       <w:r>
         <w:rPr>
@@ -534,9 +599,11 @@
       <w:pPr>
         <w:jc w:val="center"/>
       </w:pPr>
+      <w:proofErr w:type="spellStart"/>
       <w:r>
         <w:t>Sprints</w:t>
       </w:r>
+      <w:proofErr w:type="spellEnd"/>
       <w:r>
         <w:t xml:space="preserve"> para separar producción</w:t>
       </w:r>
@@ -563,8 +630,13 @@
           <w:numId w:val="9"/>
         </w:numPr>
       </w:pPr>
-      <w:r>
-        <w:t>PBIs: 1-3 (Conjuntos residenciales), 4-6 (Zonas comunes), 7-9 (Viviendas).</w:t>
+      <w:proofErr w:type="spellStart"/>
+      <w:r>
+        <w:t>PBIs</w:t>
+      </w:r>
+      <w:proofErr w:type="spellEnd"/>
+      <w:r>
+        <w:t>: 1-3 (Conjuntos residenciales), 4-6 (Zonas comunes), 7-9 (Viviendas).</w:t>
       </w:r>
     </w:p>
     <w:p>
@@ -589,8 +661,13 @@
           <w:numId w:val="10"/>
         </w:numPr>
       </w:pPr>
-      <w:r>
-        <w:t>PBIs: 10-12 (Residentes), 13-15 (Agenda de reservas).</w:t>
+      <w:proofErr w:type="spellStart"/>
+      <w:r>
+        <w:t>PBIs</w:t>
+      </w:r>
+      <w:proofErr w:type="spellEnd"/>
+      <w:r>
+        <w:t>: 10-12 (Residentes), 13-15 (Agenda de reservas).</w:t>
       </w:r>
     </w:p>
     <w:p>
@@ -615,15 +692,1422 @@
           <w:numId w:val="11"/>
         </w:numPr>
       </w:pPr>
-      <w:r>
-        <w:t>PBIs: 16-20 (Sistema de reservas).</w:t>
-      </w:r>
-    </w:p>
-    <w:p>
-      <w:pPr>
-        <w:jc w:val="center"/>
-      </w:pPr>
-    </w:p>
+      <w:proofErr w:type="spellStart"/>
+      <w:r>
+        <w:t>PBIs</w:t>
+      </w:r>
+      <w:proofErr w:type="spellEnd"/>
+      <w:r>
+        <w:t>: 16-20 (Sistema de reservas).</w:t>
+      </w:r>
+    </w:p>
+    <w:bookmarkEnd w:id="0"/>
+    <w:p/>
+    <w:p>
+      <w:pPr>
+        <w:rPr>
+          <w:b/>
+          <w:bCs/>
+          <w:lang w:val="es-ES"/>
+        </w:rPr>
+      </w:pPr>
+      <w:r>
+        <w:rPr>
+          <w:b/>
+          <w:bCs/>
+          <w:lang w:val="es-ES"/>
+        </w:rPr>
+        <w:t>HISTORIAS DE USUARIO</w:t>
+      </w:r>
+    </w:p>
+    <w:p>
+      <w:pPr>
+        <w:rPr>
+          <w:b/>
+          <w:bCs/>
+          <w:color w:val="FF0000"/>
+          <w:lang w:val="es-ES"/>
+        </w:rPr>
+      </w:pPr>
+      <w:r>
+        <w:rPr>
+          <w:b/>
+          <w:bCs/>
+          <w:color w:val="FF0000"/>
+          <w:lang w:val="es-ES"/>
+        </w:rPr>
+        <w:t>1. Gestión de Conjuntos Residenciales</w:t>
+      </w:r>
+    </w:p>
+    <w:p>
+      <w:pPr>
+        <w:rPr>
+          <w:b/>
+          <w:bCs/>
+          <w:lang w:val="es-ES"/>
+        </w:rPr>
+      </w:pPr>
+      <w:r>
+        <w:rPr>
+          <w:b/>
+          <w:bCs/>
+          <w:lang w:val="es-ES"/>
+        </w:rPr>
+        <w:t>HU01 - Crear conjunto residencial</w:t>
+      </w:r>
+    </w:p>
+    <w:p>
+      <w:pPr>
+        <w:rPr>
+          <w:lang w:val="es-ES"/>
+        </w:rPr>
+      </w:pPr>
+      <w:r>
+        <w:rPr>
+          <w:lang w:val="es-ES"/>
+        </w:rPr>
+        <w:t>Como administrador del sistema</w:t>
+      </w:r>
+      <w:r>
+        <w:rPr>
+          <w:lang w:val="es-ES"/>
+        </w:rPr>
+        <w:t xml:space="preserve"> </w:t>
+      </w:r>
+      <w:r>
+        <w:rPr>
+          <w:lang w:val="es-ES"/>
+        </w:rPr>
+        <w:t>Quiero poder registrar un conjunto residencial con su nombre y teléfono único</w:t>
+      </w:r>
+      <w:r>
+        <w:rPr>
+          <w:lang w:val="es-ES"/>
+        </w:rPr>
+        <w:t xml:space="preserve"> </w:t>
+      </w:r>
+      <w:r>
+        <w:rPr>
+          <w:lang w:val="es-ES"/>
+        </w:rPr>
+        <w:t>Para gestionar las reservas de sus zonas comunes</w:t>
+      </w:r>
+      <w:r>
+        <w:rPr>
+          <w:lang w:val="es-ES"/>
+        </w:rPr>
+        <w:t>.</w:t>
+      </w:r>
+    </w:p>
+    <w:p>
+      <w:pPr>
+        <w:rPr>
+          <w:b/>
+          <w:bCs/>
+          <w:lang w:val="es-ES"/>
+        </w:rPr>
+      </w:pPr>
+      <w:r>
+        <w:rPr>
+          <w:b/>
+          <w:bCs/>
+          <w:lang w:val="es-ES"/>
+        </w:rPr>
+        <w:t xml:space="preserve">HU02 - Editar conjunto residencial </w:t>
+      </w:r>
+    </w:p>
+    <w:p>
+      <w:pPr>
+        <w:rPr>
+          <w:lang w:val="es-ES"/>
+        </w:rPr>
+      </w:pPr>
+      <w:r>
+        <w:rPr>
+          <w:lang w:val="es-ES"/>
+        </w:rPr>
+        <w:t>Como administrador del sistema</w:t>
+      </w:r>
+      <w:r>
+        <w:rPr>
+          <w:lang w:val="es-ES"/>
+        </w:rPr>
+        <w:t xml:space="preserve"> </w:t>
+      </w:r>
+      <w:r>
+        <w:rPr>
+          <w:lang w:val="es-ES"/>
+        </w:rPr>
+        <w:t>Quiero poder modificar los datos de un conjunto residencial</w:t>
+      </w:r>
+      <w:r>
+        <w:rPr>
+          <w:lang w:val="es-ES"/>
+        </w:rPr>
+        <w:t xml:space="preserve"> </w:t>
+      </w:r>
+      <w:r>
+        <w:rPr>
+          <w:lang w:val="es-ES"/>
+        </w:rPr>
+        <w:t>Para actualizar información relevante cuando sea necesario</w:t>
+      </w:r>
+      <w:r>
+        <w:rPr>
+          <w:lang w:val="es-ES"/>
+        </w:rPr>
+        <w:t>.</w:t>
+      </w:r>
+    </w:p>
+    <w:p>
+      <w:pPr>
+        <w:rPr>
+          <w:b/>
+          <w:bCs/>
+          <w:lang w:val="es-ES"/>
+        </w:rPr>
+      </w:pPr>
+      <w:r>
+        <w:rPr>
+          <w:b/>
+          <w:bCs/>
+          <w:lang w:val="es-ES"/>
+        </w:rPr>
+        <w:t xml:space="preserve">HU03 - Eliminar conjunto residencial </w:t>
+      </w:r>
+    </w:p>
+    <w:p>
+      <w:pPr>
+        <w:rPr>
+          <w:lang w:val="es-ES"/>
+        </w:rPr>
+      </w:pPr>
+      <w:r>
+        <w:rPr>
+          <w:lang w:val="es-ES"/>
+        </w:rPr>
+        <w:t>Como administrador del sistema</w:t>
+      </w:r>
+      <w:r>
+        <w:rPr>
+          <w:lang w:val="es-ES"/>
+        </w:rPr>
+        <w:t xml:space="preserve"> </w:t>
+      </w:r>
+      <w:r>
+        <w:rPr>
+          <w:lang w:val="es-ES"/>
+        </w:rPr>
+        <w:t>Quiero poder eliminar un conjunto residencial si ya no se usa</w:t>
+      </w:r>
+      <w:r>
+        <w:rPr>
+          <w:lang w:val="es-ES"/>
+        </w:rPr>
+        <w:t xml:space="preserve"> </w:t>
+      </w:r>
+      <w:r>
+        <w:rPr>
+          <w:lang w:val="es-ES"/>
+        </w:rPr>
+        <w:t>Para mantener la base de datos limpia y actualizada</w:t>
+      </w:r>
+      <w:r>
+        <w:rPr>
+          <w:lang w:val="es-ES"/>
+        </w:rPr>
+        <w:t>.</w:t>
+      </w:r>
+    </w:p>
+    <w:p>
+      <w:pPr>
+        <w:rPr>
+          <w:b/>
+          <w:bCs/>
+          <w:color w:val="FF0000"/>
+          <w:lang w:val="es-ES"/>
+        </w:rPr>
+      </w:pPr>
+      <w:r>
+        <w:rPr>
+          <w:b/>
+          <w:bCs/>
+          <w:color w:val="FF0000"/>
+          <w:lang w:val="es-ES"/>
+        </w:rPr>
+        <w:t>2. Gestión de Zonas Comunes</w:t>
+      </w:r>
+    </w:p>
+    <w:p>
+      <w:pPr>
+        <w:rPr>
+          <w:b/>
+          <w:bCs/>
+          <w:lang w:val="es-ES"/>
+        </w:rPr>
+      </w:pPr>
+      <w:r>
+        <w:rPr>
+          <w:b/>
+          <w:bCs/>
+          <w:lang w:val="es-ES"/>
+        </w:rPr>
+        <w:t xml:space="preserve">HU04 - Registrar una zona común </w:t>
+      </w:r>
+    </w:p>
+    <w:p>
+      <w:pPr>
+        <w:rPr>
+          <w:lang w:val="es-ES"/>
+        </w:rPr>
+      </w:pPr>
+      <w:r>
+        <w:rPr>
+          <w:lang w:val="es-ES"/>
+        </w:rPr>
+        <w:t>Como administrador del sistema</w:t>
+      </w:r>
+      <w:r>
+        <w:rPr>
+          <w:lang w:val="es-ES"/>
+        </w:rPr>
+        <w:t xml:space="preserve"> </w:t>
+      </w:r>
+      <w:r>
+        <w:rPr>
+          <w:lang w:val="es-ES"/>
+        </w:rPr>
+        <w:t>Quiero poder agregar zonas comunes a un conjunto residencial</w:t>
+      </w:r>
+      <w:r>
+        <w:rPr>
+          <w:lang w:val="es-ES"/>
+        </w:rPr>
+        <w:t xml:space="preserve"> </w:t>
+      </w:r>
+      <w:r>
+        <w:rPr>
+          <w:lang w:val="es-ES"/>
+        </w:rPr>
+        <w:t>Para que los residentes puedan reservarlas</w:t>
+      </w:r>
+      <w:r>
+        <w:rPr>
+          <w:lang w:val="es-ES"/>
+        </w:rPr>
+        <w:t>.</w:t>
+      </w:r>
+    </w:p>
+    <w:p>
+      <w:pPr>
+        <w:rPr>
+          <w:b/>
+          <w:bCs/>
+          <w:lang w:val="es-ES"/>
+        </w:rPr>
+      </w:pPr>
+      <w:r>
+        <w:rPr>
+          <w:b/>
+          <w:bCs/>
+          <w:lang w:val="es-ES"/>
+        </w:rPr>
+        <w:t xml:space="preserve">HU05 - Editar una zona común </w:t>
+      </w:r>
+    </w:p>
+    <w:p>
+      <w:pPr>
+        <w:rPr>
+          <w:lang w:val="es-ES"/>
+        </w:rPr>
+      </w:pPr>
+      <w:r>
+        <w:rPr>
+          <w:lang w:val="es-ES"/>
+        </w:rPr>
+        <w:lastRenderedPageBreak/>
+        <w:t>Como administrador del sistema</w:t>
+      </w:r>
+      <w:r>
+        <w:rPr>
+          <w:lang w:val="es-ES"/>
+        </w:rPr>
+        <w:t xml:space="preserve"> </w:t>
+      </w:r>
+      <w:r>
+        <w:rPr>
+          <w:lang w:val="es-ES"/>
+        </w:rPr>
+        <w:t>Quiero modificar los datos de una zona común</w:t>
+      </w:r>
+      <w:r>
+        <w:rPr>
+          <w:lang w:val="es-ES"/>
+        </w:rPr>
+        <w:t xml:space="preserve"> </w:t>
+      </w:r>
+      <w:r>
+        <w:rPr>
+          <w:lang w:val="es-ES"/>
+        </w:rPr>
+        <w:t>Para actualizar su disponibilidad o características</w:t>
+      </w:r>
+      <w:r>
+        <w:rPr>
+          <w:lang w:val="es-ES"/>
+        </w:rPr>
+        <w:t>.</w:t>
+      </w:r>
+    </w:p>
+    <w:p>
+      <w:pPr>
+        <w:rPr>
+          <w:b/>
+          <w:bCs/>
+          <w:lang w:val="es-ES"/>
+        </w:rPr>
+      </w:pPr>
+      <w:r>
+        <w:rPr>
+          <w:b/>
+          <w:bCs/>
+          <w:lang w:val="es-ES"/>
+        </w:rPr>
+        <w:t xml:space="preserve">HU06 - Eliminar una zona común </w:t>
+      </w:r>
+    </w:p>
+    <w:p>
+      <w:pPr>
+        <w:rPr>
+          <w:lang w:val="es-ES"/>
+        </w:rPr>
+      </w:pPr>
+      <w:r>
+        <w:rPr>
+          <w:lang w:val="es-ES"/>
+        </w:rPr>
+        <w:t>Como administrador del sistema</w:t>
+      </w:r>
+      <w:r>
+        <w:rPr>
+          <w:lang w:val="es-ES"/>
+        </w:rPr>
+        <w:t xml:space="preserve"> </w:t>
+      </w:r>
+      <w:r>
+        <w:rPr>
+          <w:lang w:val="es-ES"/>
+        </w:rPr>
+        <w:t>Quiero poder eliminar una zona común</w:t>
+      </w:r>
+      <w:r>
+        <w:rPr>
+          <w:lang w:val="es-ES"/>
+        </w:rPr>
+        <w:t xml:space="preserve"> </w:t>
+      </w:r>
+      <w:r>
+        <w:rPr>
+          <w:lang w:val="es-ES"/>
+        </w:rPr>
+        <w:t>Para gestionar correctamente los espacios disponibles</w:t>
+      </w:r>
+      <w:r>
+        <w:rPr>
+          <w:lang w:val="es-ES"/>
+        </w:rPr>
+        <w:t>.</w:t>
+      </w:r>
+    </w:p>
+    <w:p>
+      <w:pPr>
+        <w:rPr>
+          <w:b/>
+          <w:bCs/>
+          <w:color w:val="FF0000"/>
+          <w:lang w:val="es-ES"/>
+        </w:rPr>
+      </w:pPr>
+      <w:r>
+        <w:rPr>
+          <w:b/>
+          <w:bCs/>
+          <w:color w:val="FF0000"/>
+          <w:lang w:val="es-ES"/>
+        </w:rPr>
+        <w:t>3. Gestión de Viviendas</w:t>
+      </w:r>
+    </w:p>
+    <w:p>
+      <w:pPr>
+        <w:rPr>
+          <w:b/>
+          <w:bCs/>
+          <w:lang w:val="es-ES"/>
+        </w:rPr>
+      </w:pPr>
+      <w:r>
+        <w:rPr>
+          <w:b/>
+          <w:bCs/>
+          <w:lang w:val="es-ES"/>
+        </w:rPr>
+        <w:t xml:space="preserve">HU07 - Registrar una vivienda </w:t>
+      </w:r>
+    </w:p>
+    <w:p>
+      <w:pPr>
+        <w:rPr>
+          <w:lang w:val="es-ES"/>
+        </w:rPr>
+      </w:pPr>
+      <w:r>
+        <w:rPr>
+          <w:lang w:val="es-ES"/>
+        </w:rPr>
+        <w:t>Como administrador del sistema</w:t>
+      </w:r>
+      <w:r>
+        <w:rPr>
+          <w:lang w:val="es-ES"/>
+        </w:rPr>
+        <w:t xml:space="preserve"> </w:t>
+      </w:r>
+      <w:r>
+        <w:rPr>
+          <w:lang w:val="es-ES"/>
+        </w:rPr>
+        <w:t>Quiero agregar viviendas dentro de un conjunto residencial</w:t>
+      </w:r>
+      <w:r>
+        <w:rPr>
+          <w:lang w:val="es-ES"/>
+        </w:rPr>
+        <w:t xml:space="preserve"> </w:t>
+      </w:r>
+      <w:r>
+        <w:rPr>
+          <w:lang w:val="es-ES"/>
+        </w:rPr>
+        <w:t>Para asignarlas a los residentes correspondientes</w:t>
+      </w:r>
+      <w:r>
+        <w:rPr>
+          <w:lang w:val="es-ES"/>
+        </w:rPr>
+        <w:t>.</w:t>
+      </w:r>
+    </w:p>
+    <w:p>
+      <w:pPr>
+        <w:rPr>
+          <w:b/>
+          <w:bCs/>
+          <w:lang w:val="es-ES"/>
+        </w:rPr>
+      </w:pPr>
+      <w:r>
+        <w:rPr>
+          <w:b/>
+          <w:bCs/>
+          <w:lang w:val="es-ES"/>
+        </w:rPr>
+        <w:t xml:space="preserve">HU08 - Editar una vivienda </w:t>
+      </w:r>
+    </w:p>
+    <w:p>
+      <w:pPr>
+        <w:rPr>
+          <w:lang w:val="es-ES"/>
+        </w:rPr>
+      </w:pPr>
+      <w:r>
+        <w:rPr>
+          <w:lang w:val="es-ES"/>
+        </w:rPr>
+        <w:t>Como administrador del sistema</w:t>
+      </w:r>
+      <w:r>
+        <w:rPr>
+          <w:lang w:val="es-ES"/>
+        </w:rPr>
+        <w:t xml:space="preserve"> </w:t>
+      </w:r>
+      <w:r>
+        <w:rPr>
+          <w:lang w:val="es-ES"/>
+        </w:rPr>
+        <w:t>Quiero modificar los datos de una vivienda</w:t>
+      </w:r>
+      <w:r>
+        <w:rPr>
+          <w:lang w:val="es-ES"/>
+        </w:rPr>
+        <w:t xml:space="preserve"> </w:t>
+      </w:r>
+      <w:r>
+        <w:rPr>
+          <w:lang w:val="es-ES"/>
+        </w:rPr>
+        <w:t>Para corregir información o actualizar su estado</w:t>
+      </w:r>
+      <w:r>
+        <w:rPr>
+          <w:lang w:val="es-ES"/>
+        </w:rPr>
+        <w:t>.</w:t>
+      </w:r>
+    </w:p>
+    <w:p>
+      <w:pPr>
+        <w:rPr>
+          <w:b/>
+          <w:bCs/>
+          <w:lang w:val="es-ES"/>
+        </w:rPr>
+      </w:pPr>
+      <w:r>
+        <w:rPr>
+          <w:b/>
+          <w:bCs/>
+          <w:lang w:val="es-ES"/>
+        </w:rPr>
+        <w:t xml:space="preserve">HU09 - Eliminar una vivienda </w:t>
+      </w:r>
+    </w:p>
+    <w:p>
+      <w:pPr>
+        <w:rPr>
+          <w:lang w:val="es-ES"/>
+        </w:rPr>
+      </w:pPr>
+      <w:r>
+        <w:rPr>
+          <w:lang w:val="es-ES"/>
+        </w:rPr>
+        <w:t>Como administrador del sistema</w:t>
+      </w:r>
+      <w:r>
+        <w:rPr>
+          <w:lang w:val="es-ES"/>
+        </w:rPr>
+        <w:t xml:space="preserve"> </w:t>
+      </w:r>
+      <w:r>
+        <w:rPr>
+          <w:lang w:val="es-ES"/>
+        </w:rPr>
+        <w:t>Quiero poder eliminar una vivienda</w:t>
+      </w:r>
+      <w:r>
+        <w:rPr>
+          <w:lang w:val="es-ES"/>
+        </w:rPr>
+        <w:t xml:space="preserve"> </w:t>
+      </w:r>
+      <w:r>
+        <w:rPr>
+          <w:lang w:val="es-ES"/>
+        </w:rPr>
+        <w:t>Para mantener el registro actualizado</w:t>
+      </w:r>
+      <w:r>
+        <w:rPr>
+          <w:lang w:val="es-ES"/>
+        </w:rPr>
+        <w:t>.</w:t>
+      </w:r>
+    </w:p>
+    <w:p>
+      <w:pPr>
+        <w:rPr>
+          <w:b/>
+          <w:bCs/>
+          <w:color w:val="FF0000"/>
+          <w:lang w:val="es-ES"/>
+        </w:rPr>
+      </w:pPr>
+      <w:r>
+        <w:rPr>
+          <w:b/>
+          <w:bCs/>
+          <w:color w:val="FF0000"/>
+          <w:lang w:val="es-ES"/>
+        </w:rPr>
+        <w:t>4. Gestión de Residentes</w:t>
+      </w:r>
+    </w:p>
+    <w:p>
+      <w:pPr>
+        <w:rPr>
+          <w:b/>
+          <w:bCs/>
+          <w:lang w:val="es-ES"/>
+        </w:rPr>
+      </w:pPr>
+      <w:r>
+        <w:rPr>
+          <w:b/>
+          <w:bCs/>
+          <w:lang w:val="es-ES"/>
+        </w:rPr>
+        <w:t xml:space="preserve">HU10 - Registrar un residente </w:t>
+      </w:r>
+    </w:p>
+    <w:p>
+      <w:pPr>
+        <w:rPr>
+          <w:lang w:val="es-ES"/>
+        </w:rPr>
+      </w:pPr>
+      <w:r>
+        <w:rPr>
+          <w:lang w:val="es-ES"/>
+        </w:rPr>
+        <w:t>Como administrador del sistema</w:t>
+      </w:r>
+      <w:r>
+        <w:rPr>
+          <w:lang w:val="es-ES"/>
+        </w:rPr>
+        <w:t xml:space="preserve"> </w:t>
+      </w:r>
+      <w:r>
+        <w:rPr>
+          <w:lang w:val="es-ES"/>
+        </w:rPr>
+        <w:t>Quiero poder registrar nuevos residentes</w:t>
+      </w:r>
+      <w:r>
+        <w:rPr>
+          <w:lang w:val="es-ES"/>
+        </w:rPr>
+        <w:t xml:space="preserve"> </w:t>
+      </w:r>
+      <w:r>
+        <w:rPr>
+          <w:lang w:val="es-ES"/>
+        </w:rPr>
+        <w:t>Para que puedan hacer reservas en las zonas comunes</w:t>
+      </w:r>
+      <w:r>
+        <w:rPr>
+          <w:lang w:val="es-ES"/>
+        </w:rPr>
+        <w:t>.</w:t>
+      </w:r>
+    </w:p>
+    <w:p>
+      <w:pPr>
+        <w:rPr>
+          <w:lang w:val="es-ES"/>
+        </w:rPr>
+      </w:pPr>
+    </w:p>
+    <w:p>
+      <w:pPr>
+        <w:rPr>
+          <w:lang w:val="es-ES"/>
+        </w:rPr>
+      </w:pPr>
+      <w:r>
+        <w:rPr>
+          <w:b/>
+          <w:bCs/>
+          <w:lang w:val="es-ES"/>
+        </w:rPr>
+        <w:t>HU11 - Asignar una vivienda a un residente</w:t>
+      </w:r>
+      <w:r>
+        <w:rPr>
+          <w:lang w:val="es-ES"/>
+        </w:rPr>
+        <w:t xml:space="preserve"> </w:t>
+      </w:r>
+    </w:p>
+    <w:p>
+      <w:pPr>
+        <w:rPr>
+          <w:lang w:val="es-ES"/>
+        </w:rPr>
+      </w:pPr>
+      <w:r>
+        <w:rPr>
+          <w:lang w:val="es-ES"/>
+        </w:rPr>
+        <w:t>Como administrador del sistema</w:t>
+      </w:r>
+      <w:r>
+        <w:rPr>
+          <w:lang w:val="es-ES"/>
+        </w:rPr>
+        <w:t xml:space="preserve"> </w:t>
+      </w:r>
+      <w:r>
+        <w:rPr>
+          <w:lang w:val="es-ES"/>
+        </w:rPr>
+        <w:t>Quiero asignar una vivienda a un residente</w:t>
+      </w:r>
+      <w:r>
+        <w:rPr>
+          <w:lang w:val="es-ES"/>
+        </w:rPr>
+        <w:t xml:space="preserve"> </w:t>
+      </w:r>
+      <w:r>
+        <w:rPr>
+          <w:lang w:val="es-ES"/>
+        </w:rPr>
+        <w:t>Para identificar en qué lugar vive dentro del conjunto</w:t>
+      </w:r>
+      <w:r>
+        <w:rPr>
+          <w:lang w:val="es-ES"/>
+        </w:rPr>
+        <w:t>.</w:t>
+      </w:r>
+    </w:p>
+    <w:p>
+      <w:pPr>
+        <w:rPr>
+          <w:b/>
+          <w:bCs/>
+          <w:lang w:val="es-ES"/>
+        </w:rPr>
+      </w:pPr>
+      <w:r>
+        <w:rPr>
+          <w:b/>
+          <w:bCs/>
+          <w:lang w:val="es-ES"/>
+        </w:rPr>
+        <w:t xml:space="preserve">HU12 - Editar información de un residente </w:t>
+      </w:r>
+    </w:p>
+    <w:p>
+      <w:pPr>
+        <w:rPr>
+          <w:lang w:val="es-ES"/>
+        </w:rPr>
+      </w:pPr>
+      <w:r>
+        <w:rPr>
+          <w:lang w:val="es-ES"/>
+        </w:rPr>
+        <w:t>Como administrador del sistema</w:t>
+      </w:r>
+      <w:r>
+        <w:rPr>
+          <w:lang w:val="es-ES"/>
+        </w:rPr>
+        <w:t xml:space="preserve"> </w:t>
+      </w:r>
+      <w:r>
+        <w:rPr>
+          <w:lang w:val="es-ES"/>
+        </w:rPr>
+        <w:t>Quiero poder modificar los datos de un residente</w:t>
+      </w:r>
+      <w:r>
+        <w:rPr>
+          <w:lang w:val="es-ES"/>
+        </w:rPr>
+        <w:t xml:space="preserve"> </w:t>
+      </w:r>
+      <w:r>
+        <w:rPr>
+          <w:lang w:val="es-ES"/>
+        </w:rPr>
+        <w:t>Para actualizar su información en caso de cambios</w:t>
+      </w:r>
+      <w:r>
+        <w:rPr>
+          <w:lang w:val="es-ES"/>
+        </w:rPr>
+        <w:t>.</w:t>
+      </w:r>
+    </w:p>
+    <w:p>
+      <w:pPr>
+        <w:rPr>
+          <w:b/>
+          <w:bCs/>
+          <w:lang w:val="es-ES"/>
+        </w:rPr>
+      </w:pPr>
+      <w:r>
+        <w:rPr>
+          <w:b/>
+          <w:bCs/>
+          <w:lang w:val="es-ES"/>
+        </w:rPr>
+        <w:t xml:space="preserve">HU13 - Eliminar un residente </w:t>
+      </w:r>
+    </w:p>
+    <w:p>
+      <w:pPr>
+        <w:rPr>
+          <w:lang w:val="es-ES"/>
+        </w:rPr>
+      </w:pPr>
+      <w:r>
+        <w:rPr>
+          <w:lang w:val="es-ES"/>
+        </w:rPr>
+        <w:t>Como administrador del sistema</w:t>
+      </w:r>
+      <w:r>
+        <w:rPr>
+          <w:lang w:val="es-ES"/>
+        </w:rPr>
+        <w:t xml:space="preserve"> </w:t>
+      </w:r>
+      <w:r>
+        <w:rPr>
+          <w:lang w:val="es-ES"/>
+        </w:rPr>
+        <w:t>Quiero poder eliminar un residente</w:t>
+      </w:r>
+      <w:r>
+        <w:rPr>
+          <w:lang w:val="es-ES"/>
+        </w:rPr>
+        <w:t xml:space="preserve"> </w:t>
+      </w:r>
+      <w:r>
+        <w:rPr>
+          <w:lang w:val="es-ES"/>
+        </w:rPr>
+        <w:t>Para mantener actualizado el registro de personas activa</w:t>
+      </w:r>
+      <w:r>
+        <w:rPr>
+          <w:lang w:val="es-ES"/>
+        </w:rPr>
+        <w:t>.</w:t>
+      </w:r>
+    </w:p>
+    <w:p>
+      <w:pPr>
+        <w:rPr>
+          <w:b/>
+          <w:bCs/>
+          <w:color w:val="FF0000"/>
+          <w:lang w:val="es-ES"/>
+        </w:rPr>
+      </w:pPr>
+      <w:r>
+        <w:rPr>
+          <w:b/>
+          <w:bCs/>
+          <w:color w:val="FF0000"/>
+          <w:lang w:val="es-ES"/>
+        </w:rPr>
+        <w:t xml:space="preserve">5. Gestión de la Agenda de Reservas </w:t>
+      </w:r>
+    </w:p>
+    <w:p>
+      <w:pPr>
+        <w:rPr>
+          <w:b/>
+          <w:bCs/>
+          <w:lang w:val="es-ES"/>
+        </w:rPr>
+      </w:pPr>
+      <w:r>
+        <w:rPr>
+          <w:b/>
+          <w:bCs/>
+          <w:lang w:val="es-ES"/>
+        </w:rPr>
+        <w:t xml:space="preserve">HU14 - Configurar turnos y horarios de reservas </w:t>
+      </w:r>
+    </w:p>
+    <w:p>
+      <w:pPr>
+        <w:rPr>
+          <w:lang w:val="es-ES"/>
+        </w:rPr>
+      </w:pPr>
+      <w:r>
+        <w:rPr>
+          <w:lang w:val="es-ES"/>
+        </w:rPr>
+        <w:lastRenderedPageBreak/>
+        <w:t>Como administrador del sistema</w:t>
+      </w:r>
+      <w:r>
+        <w:rPr>
+          <w:lang w:val="es-ES"/>
+        </w:rPr>
+        <w:t xml:space="preserve"> </w:t>
+      </w:r>
+      <w:r>
+        <w:rPr>
+          <w:lang w:val="es-ES"/>
+        </w:rPr>
+        <w:t>Quiero definir los horarios en los que se pueden reservar las zonas comunes</w:t>
+      </w:r>
+      <w:r>
+        <w:rPr>
+          <w:lang w:val="es-ES"/>
+        </w:rPr>
+        <w:t xml:space="preserve"> </w:t>
+      </w:r>
+      <w:r>
+        <w:rPr>
+          <w:lang w:val="es-ES"/>
+        </w:rPr>
+        <w:t>Para organizar correctamente la disponibilidad de los espacios</w:t>
+      </w:r>
+      <w:r>
+        <w:rPr>
+          <w:lang w:val="es-ES"/>
+        </w:rPr>
+        <w:t>.</w:t>
+      </w:r>
+    </w:p>
+    <w:p>
+      <w:pPr>
+        <w:rPr>
+          <w:b/>
+          <w:bCs/>
+          <w:lang w:val="es-ES"/>
+        </w:rPr>
+      </w:pPr>
+      <w:r>
+        <w:rPr>
+          <w:b/>
+          <w:bCs/>
+          <w:lang w:val="es-ES"/>
+        </w:rPr>
+        <w:t xml:space="preserve">HU15 - Evitar solapamiento de horarios </w:t>
+      </w:r>
+    </w:p>
+    <w:p>
+      <w:pPr>
+        <w:rPr>
+          <w:lang w:val="es-ES"/>
+        </w:rPr>
+      </w:pPr>
+      <w:r>
+        <w:rPr>
+          <w:lang w:val="es-ES"/>
+        </w:rPr>
+        <w:t>Como administrador del sistema</w:t>
+      </w:r>
+      <w:r>
+        <w:rPr>
+          <w:lang w:val="es-ES"/>
+        </w:rPr>
+        <w:t xml:space="preserve"> </w:t>
+      </w:r>
+      <w:r>
+        <w:rPr>
+          <w:lang w:val="es-ES"/>
+        </w:rPr>
+        <w:t>Quiero que el sistema evite horarios superpuestos en la misma zona común</w:t>
+      </w:r>
+      <w:r>
+        <w:rPr>
+          <w:lang w:val="es-ES"/>
+        </w:rPr>
+        <w:t xml:space="preserve"> </w:t>
+      </w:r>
+      <w:r>
+        <w:rPr>
+          <w:lang w:val="es-ES"/>
+        </w:rPr>
+        <w:t>Para evitar conflictos entre los residentes</w:t>
+      </w:r>
+      <w:r>
+        <w:rPr>
+          <w:lang w:val="es-ES"/>
+        </w:rPr>
+        <w:t>.</w:t>
+      </w:r>
+    </w:p>
+    <w:p>
+      <w:pPr>
+        <w:rPr>
+          <w:b/>
+          <w:bCs/>
+          <w:lang w:val="es-ES"/>
+        </w:rPr>
+      </w:pPr>
+      <w:r>
+        <w:rPr>
+          <w:b/>
+          <w:bCs/>
+          <w:lang w:val="es-ES"/>
+        </w:rPr>
+        <w:t xml:space="preserve">HU16 - Visualizar horarios disponibles </w:t>
+      </w:r>
+    </w:p>
+    <w:p>
+      <w:pPr>
+        <w:rPr>
+          <w:lang w:val="es-ES"/>
+        </w:rPr>
+      </w:pPr>
+      <w:r>
+        <w:rPr>
+          <w:lang w:val="es-ES"/>
+        </w:rPr>
+        <w:t>Como residente del conjunto</w:t>
+      </w:r>
+      <w:r>
+        <w:rPr>
+          <w:lang w:val="es-ES"/>
+        </w:rPr>
+        <w:t xml:space="preserve"> </w:t>
+      </w:r>
+      <w:r>
+        <w:rPr>
+          <w:lang w:val="es-ES"/>
+        </w:rPr>
+        <w:t>Quiero ver los horarios disponibles de las zonas comunes</w:t>
+      </w:r>
+      <w:r>
+        <w:rPr>
+          <w:lang w:val="es-ES"/>
+        </w:rPr>
+        <w:t xml:space="preserve"> </w:t>
+      </w:r>
+      <w:r>
+        <w:rPr>
+          <w:lang w:val="es-ES"/>
+        </w:rPr>
+        <w:t>Para seleccionar uno que se ajuste a mi necesidad</w:t>
+      </w:r>
+      <w:r>
+        <w:rPr>
+          <w:lang w:val="es-ES"/>
+        </w:rPr>
+        <w:t>.</w:t>
+      </w:r>
+    </w:p>
+    <w:p>
+      <w:pPr>
+        <w:rPr>
+          <w:b/>
+          <w:bCs/>
+          <w:color w:val="FF0000"/>
+          <w:lang w:val="es-ES"/>
+        </w:rPr>
+      </w:pPr>
+      <w:r>
+        <w:rPr>
+          <w:b/>
+          <w:bCs/>
+          <w:color w:val="FF0000"/>
+          <w:lang w:val="es-ES"/>
+        </w:rPr>
+        <w:t>6. Sistema de Reservas</w:t>
+      </w:r>
+    </w:p>
+    <w:p>
+      <w:pPr>
+        <w:rPr>
+          <w:b/>
+          <w:bCs/>
+          <w:lang w:val="es-ES"/>
+        </w:rPr>
+      </w:pPr>
+      <w:r>
+        <w:rPr>
+          <w:b/>
+          <w:bCs/>
+          <w:lang w:val="es-ES"/>
+        </w:rPr>
+        <w:t xml:space="preserve">HU17 - Realizar una reserva </w:t>
+      </w:r>
+    </w:p>
+    <w:p>
+      <w:pPr>
+        <w:rPr>
+          <w:lang w:val="es-ES"/>
+        </w:rPr>
+      </w:pPr>
+      <w:r>
+        <w:rPr>
+          <w:lang w:val="es-ES"/>
+        </w:rPr>
+        <w:t>Como residente del conjunto</w:t>
+      </w:r>
+      <w:r>
+        <w:rPr>
+          <w:lang w:val="es-ES"/>
+        </w:rPr>
+        <w:t xml:space="preserve"> </w:t>
+      </w:r>
+      <w:r>
+        <w:rPr>
+          <w:lang w:val="es-ES"/>
+        </w:rPr>
+        <w:t>Quiero poder reservar un turno en una zona común</w:t>
+      </w:r>
+      <w:r>
+        <w:rPr>
+          <w:lang w:val="es-ES"/>
+        </w:rPr>
+        <w:t xml:space="preserve"> </w:t>
+      </w:r>
+      <w:r>
+        <w:rPr>
+          <w:lang w:val="es-ES"/>
+        </w:rPr>
+        <w:t>Para asegurarme de que estará disponible para mi uso</w:t>
+      </w:r>
+      <w:r>
+        <w:rPr>
+          <w:lang w:val="es-ES"/>
+        </w:rPr>
+        <w:t>.</w:t>
+      </w:r>
+    </w:p>
+    <w:p>
+      <w:pPr>
+        <w:rPr>
+          <w:b/>
+          <w:bCs/>
+          <w:lang w:val="es-ES"/>
+        </w:rPr>
+      </w:pPr>
+      <w:r>
+        <w:rPr>
+          <w:b/>
+          <w:bCs/>
+          <w:lang w:val="es-ES"/>
+        </w:rPr>
+        <w:t xml:space="preserve">HU18 - Bloquear un turno reservado </w:t>
+      </w:r>
+    </w:p>
+    <w:p>
+      <w:pPr>
+        <w:rPr>
+          <w:lang w:val="es-ES"/>
+        </w:rPr>
+      </w:pPr>
+      <w:r>
+        <w:rPr>
+          <w:lang w:val="es-ES"/>
+        </w:rPr>
+        <w:t>Como sistema</w:t>
+      </w:r>
+      <w:r>
+        <w:rPr>
+          <w:lang w:val="es-ES"/>
+        </w:rPr>
+        <w:t xml:space="preserve"> </w:t>
+      </w:r>
+      <w:r>
+        <w:rPr>
+          <w:lang w:val="es-ES"/>
+        </w:rPr>
+        <w:t>Quiero bloquear automáticamente un turno reservado</w:t>
+      </w:r>
+      <w:r>
+        <w:rPr>
+          <w:lang w:val="es-ES"/>
+        </w:rPr>
+        <w:t xml:space="preserve"> </w:t>
+      </w:r>
+      <w:r>
+        <w:rPr>
+          <w:lang w:val="es-ES"/>
+        </w:rPr>
+        <w:t>Para evitar que otro residente lo tome</w:t>
+      </w:r>
+      <w:r>
+        <w:rPr>
+          <w:lang w:val="es-ES"/>
+        </w:rPr>
+        <w:t>.</w:t>
+      </w:r>
+    </w:p>
+    <w:p>
+      <w:pPr>
+        <w:rPr>
+          <w:b/>
+          <w:bCs/>
+          <w:lang w:val="es-ES"/>
+        </w:rPr>
+      </w:pPr>
+      <w:r>
+        <w:rPr>
+          <w:b/>
+          <w:bCs/>
+          <w:lang w:val="es-ES"/>
+        </w:rPr>
+        <w:t xml:space="preserve">HU19 - Cancelar una reserva </w:t>
+      </w:r>
+    </w:p>
+    <w:p>
+      <w:pPr>
+        <w:rPr>
+          <w:lang w:val="es-ES"/>
+        </w:rPr>
+      </w:pPr>
+      <w:r>
+        <w:rPr>
+          <w:lang w:val="es-ES"/>
+        </w:rPr>
+        <w:t>Como residente del conjunto</w:t>
+      </w:r>
+      <w:r>
+        <w:rPr>
+          <w:lang w:val="es-ES"/>
+        </w:rPr>
+        <w:t xml:space="preserve"> </w:t>
+      </w:r>
+      <w:r>
+        <w:rPr>
+          <w:lang w:val="es-ES"/>
+        </w:rPr>
+        <w:t>Quiero poder cancelar una reserva que ya no necesito</w:t>
+      </w:r>
+      <w:r>
+        <w:rPr>
+          <w:lang w:val="es-ES"/>
+        </w:rPr>
+        <w:t xml:space="preserve"> </w:t>
+      </w:r>
+      <w:r>
+        <w:rPr>
+          <w:lang w:val="es-ES"/>
+        </w:rPr>
+        <w:t>Para liberar el turno para otra persona</w:t>
+      </w:r>
+      <w:r>
+        <w:rPr>
+          <w:lang w:val="es-ES"/>
+        </w:rPr>
+        <w:t>.</w:t>
+      </w:r>
+    </w:p>
+    <w:p>
+      <w:pPr>
+        <w:rPr>
+          <w:b/>
+          <w:bCs/>
+          <w:lang w:val="es-ES"/>
+        </w:rPr>
+      </w:pPr>
+      <w:r>
+        <w:rPr>
+          <w:b/>
+          <w:bCs/>
+          <w:lang w:val="es-ES"/>
+        </w:rPr>
+        <w:t>HU20 - Notificar confirmación de reserva</w:t>
+      </w:r>
+    </w:p>
+    <w:p>
+      <w:pPr>
+        <w:rPr>
+          <w:lang w:val="es-ES"/>
+        </w:rPr>
+      </w:pPr>
+      <w:r>
+        <w:rPr>
+          <w:lang w:val="es-ES"/>
+        </w:rPr>
+        <w:t>Como residente del conjunto</w:t>
+      </w:r>
+      <w:r>
+        <w:rPr>
+          <w:lang w:val="es-ES"/>
+        </w:rPr>
+        <w:t xml:space="preserve"> </w:t>
+      </w:r>
+      <w:r>
+        <w:rPr>
+          <w:lang w:val="es-ES"/>
+        </w:rPr>
+        <w:t>Quiero recibir una notificación cuando mi reserva sea confirmada</w:t>
+      </w:r>
+      <w:r>
+        <w:rPr>
+          <w:lang w:val="es-ES"/>
+        </w:rPr>
+        <w:t xml:space="preserve"> </w:t>
+      </w:r>
+      <w:r>
+        <w:rPr>
+          <w:lang w:val="es-ES"/>
+        </w:rPr>
+        <w:t>Para estar seguro de que el turno es mío</w:t>
+      </w:r>
+      <w:r>
+        <w:rPr>
+          <w:lang w:val="es-ES"/>
+        </w:rPr>
+        <w:t>.</w:t>
+      </w:r>
+    </w:p>
+    <w:p>
+      <w:pPr>
+        <w:rPr>
+          <w:b/>
+          <w:bCs/>
+          <w:lang w:val="es-ES"/>
+        </w:rPr>
+      </w:pPr>
+      <w:r>
+        <w:rPr>
+          <w:b/>
+          <w:bCs/>
+          <w:lang w:val="es-ES"/>
+        </w:rPr>
+        <w:t xml:space="preserve">HU21 - Consultar historial de reservas </w:t>
+      </w:r>
+    </w:p>
+    <w:p>
+      <w:pPr>
+        <w:rPr>
+          <w:lang w:val="es-ES"/>
+        </w:rPr>
+      </w:pPr>
+      <w:r>
+        <w:rPr>
+          <w:lang w:val="es-ES"/>
+        </w:rPr>
+        <w:t>Como residente del conjunto</w:t>
+      </w:r>
+      <w:r>
+        <w:rPr>
+          <w:lang w:val="es-ES"/>
+        </w:rPr>
+        <w:t xml:space="preserve"> </w:t>
+      </w:r>
+      <w:r>
+        <w:rPr>
+          <w:lang w:val="es-ES"/>
+        </w:rPr>
+        <w:t>Quiero poder ver mis reservas pasadas y futuras</w:t>
+      </w:r>
+      <w:r>
+        <w:rPr>
+          <w:lang w:val="es-ES"/>
+        </w:rPr>
+        <w:t xml:space="preserve"> </w:t>
+      </w:r>
+      <w:r>
+        <w:rPr>
+          <w:lang w:val="es-ES"/>
+        </w:rPr>
+        <w:t>Para llevar un control de mis usos de las zonas comunes</w:t>
+      </w:r>
+      <w:r>
+        <w:rPr>
+          <w:lang w:val="es-ES"/>
+        </w:rPr>
+        <w:t>.</w:t>
+      </w:r>
+    </w:p>
+    <w:p/>
     <w:sectPr>
       <w:pgSz w:w="12240" w:h="15840"/>
       <w:pgMar w:top="1417" w:right="1701" w:bottom="1417" w:left="1701" w:header="708" w:footer="708" w:gutter="0"/>

</xml_diff>